<commit_message>
Ajustes no replace de vários placeholders em uma mesma linha, adicionando CI
</commit_message>
<xml_diff>
--- a/test/template.docx
+++ b/test/template.docx
@@ -145,7 +145,7 @@
           <w:sz w:val="22"/>
           <w:szCs w:val="22"/>
         </w:rPr>
-        <w:t>Segunda linha de texto</w:t>
+        <w:t>{{nome}} texto {{nome}} {{idade}}</w:t>
       </w:r>
     </w:p>
     <w:p>
@@ -520,12 +520,7 @@
         </w:tabs>
         <w:spacing w:lineRule="auto" w:line="276"/>
         <w:jc w:val="both"/>
-        <w:rPr>
-          <w:rFonts w:ascii="Calibri" w:hAnsi="Calibri" w:cs="Arial" w:asciiTheme="minorHAnsi" w:hAnsiTheme="minorHAnsi"/>
-          <w:bCs/>
-          <w:sz w:val="22"/>
-          <w:szCs w:val="22"/>
-        </w:rPr>
+        <w:rPr/>
       </w:pPr>
       <w:r>
         <w:rPr>
@@ -560,7 +555,7 @@
         <w:docPartGallery w:val="Page Numbers (Bottom of Page)"/>
         <w:docPartUnique w:val="true"/>
       </w:docPartObj>
-      <w:id w:val="1635002587"/>
+      <w:id w:val="22632635"/>
     </w:sdtPr>
     <w:sdtContent>
       <w:p>
@@ -3250,6 +3245,195 @@
       <w:rFonts w:cs="OpenSymbol"/>
     </w:rPr>
   </w:style>
+  <w:style w:type="character" w:styleId="ListLabel260">
+    <w:name w:val="ListLabel 260"/>
+    <w:qFormat/>
+    <w:rPr>
+      <w:rFonts w:cs="OpenSymbol"/>
+    </w:rPr>
+  </w:style>
+  <w:style w:type="character" w:styleId="ListLabel261">
+    <w:name w:val="ListLabel 261"/>
+    <w:qFormat/>
+    <w:rPr>
+      <w:rFonts w:cs="OpenSymbol"/>
+    </w:rPr>
+  </w:style>
+  <w:style w:type="character" w:styleId="ListLabel262">
+    <w:name w:val="ListLabel 262"/>
+    <w:qFormat/>
+    <w:rPr>
+      <w:rFonts w:cs="OpenSymbol"/>
+    </w:rPr>
+  </w:style>
+  <w:style w:type="character" w:styleId="ListLabel263">
+    <w:name w:val="ListLabel 263"/>
+    <w:qFormat/>
+    <w:rPr>
+      <w:rFonts w:cs="OpenSymbol"/>
+    </w:rPr>
+  </w:style>
+  <w:style w:type="character" w:styleId="ListLabel264">
+    <w:name w:val="ListLabel 264"/>
+    <w:qFormat/>
+    <w:rPr>
+      <w:rFonts w:cs="OpenSymbol"/>
+    </w:rPr>
+  </w:style>
+  <w:style w:type="character" w:styleId="ListLabel265">
+    <w:name w:val="ListLabel 265"/>
+    <w:qFormat/>
+    <w:rPr>
+      <w:rFonts w:cs="OpenSymbol"/>
+    </w:rPr>
+  </w:style>
+  <w:style w:type="character" w:styleId="ListLabel266">
+    <w:name w:val="ListLabel 266"/>
+    <w:qFormat/>
+    <w:rPr>
+      <w:rFonts w:cs="OpenSymbol"/>
+    </w:rPr>
+  </w:style>
+  <w:style w:type="character" w:styleId="ListLabel267">
+    <w:name w:val="ListLabel 267"/>
+    <w:qFormat/>
+    <w:rPr>
+      <w:rFonts w:cs="OpenSymbol"/>
+    </w:rPr>
+  </w:style>
+  <w:style w:type="character" w:styleId="ListLabel268">
+    <w:name w:val="ListLabel 268"/>
+    <w:qFormat/>
+    <w:rPr>
+      <w:rFonts w:cs="OpenSymbol"/>
+    </w:rPr>
+  </w:style>
+  <w:style w:type="character" w:styleId="ListLabel269">
+    <w:name w:val="ListLabel 269"/>
+    <w:qFormat/>
+    <w:rPr>
+      <w:rFonts w:cs="OpenSymbol"/>
+    </w:rPr>
+  </w:style>
+  <w:style w:type="character" w:styleId="ListLabel270">
+    <w:name w:val="ListLabel 270"/>
+    <w:qFormat/>
+    <w:rPr>
+      <w:rFonts w:cs="OpenSymbol"/>
+    </w:rPr>
+  </w:style>
+  <w:style w:type="character" w:styleId="ListLabel271">
+    <w:name w:val="ListLabel 271"/>
+    <w:qFormat/>
+    <w:rPr>
+      <w:rFonts w:cs="OpenSymbol"/>
+    </w:rPr>
+  </w:style>
+  <w:style w:type="character" w:styleId="ListLabel272">
+    <w:name w:val="ListLabel 272"/>
+    <w:qFormat/>
+    <w:rPr>
+      <w:rFonts w:cs="OpenSymbol"/>
+    </w:rPr>
+  </w:style>
+  <w:style w:type="character" w:styleId="ListLabel273">
+    <w:name w:val="ListLabel 273"/>
+    <w:qFormat/>
+    <w:rPr>
+      <w:rFonts w:cs="OpenSymbol"/>
+    </w:rPr>
+  </w:style>
+  <w:style w:type="character" w:styleId="ListLabel274">
+    <w:name w:val="ListLabel 274"/>
+    <w:qFormat/>
+    <w:rPr>
+      <w:rFonts w:cs="OpenSymbol"/>
+    </w:rPr>
+  </w:style>
+  <w:style w:type="character" w:styleId="ListLabel275">
+    <w:name w:val="ListLabel 275"/>
+    <w:qFormat/>
+    <w:rPr>
+      <w:rFonts w:cs="OpenSymbol"/>
+    </w:rPr>
+  </w:style>
+  <w:style w:type="character" w:styleId="ListLabel276">
+    <w:name w:val="ListLabel 276"/>
+    <w:qFormat/>
+    <w:rPr>
+      <w:rFonts w:cs="OpenSymbol"/>
+    </w:rPr>
+  </w:style>
+  <w:style w:type="character" w:styleId="ListLabel277">
+    <w:name w:val="ListLabel 277"/>
+    <w:qFormat/>
+    <w:rPr>
+      <w:rFonts w:cs="OpenSymbol"/>
+    </w:rPr>
+  </w:style>
+  <w:style w:type="character" w:styleId="ListLabel278">
+    <w:name w:val="ListLabel 278"/>
+    <w:qFormat/>
+    <w:rPr>
+      <w:rFonts w:cs="OpenSymbol"/>
+    </w:rPr>
+  </w:style>
+  <w:style w:type="character" w:styleId="ListLabel279">
+    <w:name w:val="ListLabel 279"/>
+    <w:qFormat/>
+    <w:rPr>
+      <w:rFonts w:cs="OpenSymbol"/>
+    </w:rPr>
+  </w:style>
+  <w:style w:type="character" w:styleId="ListLabel280">
+    <w:name w:val="ListLabel 280"/>
+    <w:qFormat/>
+    <w:rPr>
+      <w:rFonts w:cs="OpenSymbol"/>
+    </w:rPr>
+  </w:style>
+  <w:style w:type="character" w:styleId="ListLabel281">
+    <w:name w:val="ListLabel 281"/>
+    <w:qFormat/>
+    <w:rPr>
+      <w:rFonts w:cs="OpenSymbol"/>
+    </w:rPr>
+  </w:style>
+  <w:style w:type="character" w:styleId="ListLabel282">
+    <w:name w:val="ListLabel 282"/>
+    <w:qFormat/>
+    <w:rPr>
+      <w:rFonts w:cs="OpenSymbol"/>
+    </w:rPr>
+  </w:style>
+  <w:style w:type="character" w:styleId="ListLabel283">
+    <w:name w:val="ListLabel 283"/>
+    <w:qFormat/>
+    <w:rPr>
+      <w:rFonts w:cs="OpenSymbol"/>
+    </w:rPr>
+  </w:style>
+  <w:style w:type="character" w:styleId="ListLabel284">
+    <w:name w:val="ListLabel 284"/>
+    <w:qFormat/>
+    <w:rPr>
+      <w:rFonts w:cs="OpenSymbol"/>
+    </w:rPr>
+  </w:style>
+  <w:style w:type="character" w:styleId="ListLabel285">
+    <w:name w:val="ListLabel 285"/>
+    <w:qFormat/>
+    <w:rPr>
+      <w:rFonts w:cs="OpenSymbol"/>
+    </w:rPr>
+  </w:style>
+  <w:style w:type="character" w:styleId="ListLabel286">
+    <w:name w:val="ListLabel 286"/>
+    <w:qFormat/>
+    <w:rPr>
+      <w:rFonts w:cs="OpenSymbol"/>
+    </w:rPr>
+  </w:style>
   <w:style w:type="paragraph" w:styleId="Heading">
     <w:name w:val="Heading"/>
     <w:basedOn w:val="Normal"/>

</xml_diff>